<commit_message>
[add]: added new 2 swing java programs
</commit_message>
<xml_diff>
--- a/1_Semester/Java/Java-Lab-Programs/SubmissionPdf/practical-program-java-20251112.docx
+++ b/1_Semester/Java/Java-Lab-Programs/SubmissionPdf/practical-program-java-20251112.docx
@@ -433,6 +433,9 @@
     </w:p>
     <w:p>
       <w:r>
+        <w:rPr>
+          <w:noProof/>
+        </w:rPr>
         <w:drawing>
           <wp:inline distT="0" distB="0" distL="0" distR="0" wp14:anchorId="36FB57B6" wp14:editId="03088109">
             <wp:extent cx="5731510" cy="3044825"/>
@@ -498,6 +501,9 @@
     </w:p>
     <w:p>
       <w:r>
+        <w:rPr>
+          <w:noProof/>
+        </w:rPr>
         <w:drawing>
           <wp:inline distT="0" distB="0" distL="0" distR="0" wp14:anchorId="62CB885E" wp14:editId="761A97A2">
             <wp:extent cx="5731510" cy="3044825"/>
@@ -571,6 +577,9 @@
     </w:p>
     <w:p>
       <w:r>
+        <w:rPr>
+          <w:noProof/>
+        </w:rPr>
         <w:drawing>
           <wp:inline distT="0" distB="0" distL="0" distR="0" wp14:anchorId="1B19C3EA" wp14:editId="77821F5C">
             <wp:extent cx="5731510" cy="3044825"/>
@@ -623,6 +632,9 @@
     </w:p>
     <w:p>
       <w:r>
+        <w:rPr>
+          <w:noProof/>
+        </w:rPr>
         <w:drawing>
           <wp:inline distT="0" distB="0" distL="0" distR="0" wp14:anchorId="19922512" wp14:editId="23CD1122">
             <wp:extent cx="5731510" cy="3044825"/>
@@ -733,6 +745,9 @@
     </w:p>
     <w:p>
       <w:r>
+        <w:rPr>
+          <w:noProof/>
+        </w:rPr>
         <w:drawing>
           <wp:inline distT="0" distB="0" distL="0" distR="0" wp14:anchorId="4C64B6EE" wp14:editId="11A5FEEC">
             <wp:extent cx="5731510" cy="3044825"/>
@@ -793,6 +808,9 @@
     </w:p>
     <w:p>
       <w:r>
+        <w:rPr>
+          <w:noProof/>
+        </w:rPr>
         <w:drawing>
           <wp:inline distT="0" distB="0" distL="0" distR="0" wp14:anchorId="40FFB929" wp14:editId="3782F9C2">
             <wp:extent cx="5731510" cy="3044825"/>
@@ -861,6 +879,9 @@
     </w:p>
     <w:p>
       <w:r>
+        <w:rPr>
+          <w:noProof/>
+        </w:rPr>
         <w:drawing>
           <wp:inline distT="0" distB="0" distL="0" distR="0" wp14:anchorId="7EE79AF9" wp14:editId="1DE25925">
             <wp:extent cx="5731510" cy="3044825"/>
@@ -973,6 +994,9 @@
     <w:p/>
     <w:p>
       <w:r>
+        <w:rPr>
+          <w:noProof/>
+        </w:rPr>
         <w:drawing>
           <wp:inline distT="0" distB="0" distL="0" distR="0" wp14:anchorId="0424E263" wp14:editId="0FB4D615">
             <wp:extent cx="5731510" cy="3044825"/>
@@ -1055,18 +1079,7 @@
           <w:sz w:val="24"/>
           <w:szCs w:val="24"/>
         </w:rPr>
-        <w:t xml:space="preserve">b. </w:t>
-      </w:r>
-      <w:r>
-        <w:rPr>
-          <w:rFonts w:cstheme="minorHAnsi"/>
-          <w:b/>
-          <w:bCs/>
-          <w:color w:val="000000"/>
-          <w:sz w:val="24"/>
-          <w:szCs w:val="24"/>
-        </w:rPr>
-        <w:t xml:space="preserve">Design application using String, StringBuilder, </w:t>
+        <w:t xml:space="preserve">b. Design application using String, StringBuilder, </w:t>
       </w:r>
       <w:proofErr w:type="spellStart"/>
       <w:r>
@@ -1115,6 +1128,9 @@
     </w:p>
     <w:p>
       <w:r>
+        <w:rPr>
+          <w:noProof/>
+        </w:rPr>
         <w:drawing>
           <wp:inline distT="0" distB="0" distL="0" distR="0" wp14:anchorId="557C5355" wp14:editId="048929BF">
             <wp:extent cx="5731510" cy="3044825"/>
@@ -1194,6 +1210,7 @@
       </w:pPr>
       <w:r>
         <w:rPr>
+          <w:noProof/>
           <w:sz w:val="24"/>
           <w:szCs w:val="24"/>
         </w:rPr>
@@ -1298,52 +1315,42 @@
           <w:sz w:val="24"/>
           <w:szCs w:val="24"/>
         </w:rPr>
-        <w:t xml:space="preserve">c. </w:t>
-      </w:r>
-      <w:r>
-        <w:rPr>
-          <w:rFonts w:cstheme="minorHAnsi"/>
-          <w:b/>
-          <w:bCs/>
-          <w:color w:val="000000"/>
-          <w:sz w:val="24"/>
-          <w:szCs w:val="24"/>
-        </w:rPr>
-        <w:t xml:space="preserve">Try-catch-finally block with multiple catch statements. </w:t>
-      </w:r>
-    </w:p>
-    <w:p>
-      <w:pPr>
-        <w:autoSpaceDE w:val="0"/>
-        <w:autoSpaceDN w:val="0"/>
-        <w:adjustRightInd w:val="0"/>
-        <w:spacing w:after="0" w:line="240" w:lineRule="auto"/>
-        <w:rPr>
-          <w:rFonts w:cstheme="minorHAnsi"/>
-          <w:b/>
-          <w:bCs/>
-          <w:color w:val="000000"/>
-          <w:sz w:val="24"/>
-          <w:szCs w:val="24"/>
-        </w:rPr>
-      </w:pPr>
-    </w:p>
-    <w:p>
-      <w:pPr>
-        <w:autoSpaceDE w:val="0"/>
-        <w:autoSpaceDN w:val="0"/>
-        <w:adjustRightInd w:val="0"/>
-        <w:spacing w:after="0" w:line="240" w:lineRule="auto"/>
-        <w:rPr>
-          <w:rFonts w:cstheme="minorHAnsi"/>
-          <w:color w:val="000000"/>
-          <w:sz w:val="24"/>
-          <w:szCs w:val="24"/>
-        </w:rPr>
-      </w:pPr>
-      <w:r>
-        <w:rPr>
-          <w:rFonts w:cstheme="minorHAnsi"/>
+        <w:t xml:space="preserve">c. Try-catch-finally block with multiple catch statements. </w:t>
+      </w:r>
+    </w:p>
+    <w:p>
+      <w:pPr>
+        <w:autoSpaceDE w:val="0"/>
+        <w:autoSpaceDN w:val="0"/>
+        <w:adjustRightInd w:val="0"/>
+        <w:spacing w:after="0" w:line="240" w:lineRule="auto"/>
+        <w:rPr>
+          <w:rFonts w:cstheme="minorHAnsi"/>
+          <w:b/>
+          <w:bCs/>
+          <w:color w:val="000000"/>
+          <w:sz w:val="24"/>
+          <w:szCs w:val="24"/>
+        </w:rPr>
+      </w:pPr>
+    </w:p>
+    <w:p>
+      <w:pPr>
+        <w:autoSpaceDE w:val="0"/>
+        <w:autoSpaceDN w:val="0"/>
+        <w:adjustRightInd w:val="0"/>
+        <w:spacing w:after="0" w:line="240" w:lineRule="auto"/>
+        <w:rPr>
+          <w:rFonts w:cstheme="minorHAnsi"/>
+          <w:color w:val="000000"/>
+          <w:sz w:val="24"/>
+          <w:szCs w:val="24"/>
+        </w:rPr>
+      </w:pPr>
+      <w:r>
+        <w:rPr>
+          <w:rFonts w:cstheme="minorHAnsi"/>
+          <w:noProof/>
           <w:color w:val="000000"/>
           <w:sz w:val="24"/>
           <w:szCs w:val="24"/>
@@ -1433,52 +1440,42 @@
           <w:sz w:val="24"/>
           <w:szCs w:val="24"/>
         </w:rPr>
-        <w:t xml:space="preserve">d. </w:t>
-      </w:r>
-      <w:r>
-        <w:rPr>
-          <w:rFonts w:cstheme="minorHAnsi"/>
-          <w:b/>
-          <w:bCs/>
-          <w:color w:val="000000"/>
-          <w:sz w:val="24"/>
-          <w:szCs w:val="24"/>
-        </w:rPr>
-        <w:t xml:space="preserve">User-defined exceptions </w:t>
-      </w:r>
-    </w:p>
-    <w:p>
-      <w:pPr>
-        <w:autoSpaceDE w:val="0"/>
-        <w:autoSpaceDN w:val="0"/>
-        <w:adjustRightInd w:val="0"/>
-        <w:spacing w:after="0" w:line="240" w:lineRule="auto"/>
-        <w:rPr>
-          <w:rFonts w:cstheme="minorHAnsi"/>
-          <w:b/>
-          <w:bCs/>
-          <w:color w:val="000000"/>
-          <w:sz w:val="24"/>
-          <w:szCs w:val="24"/>
-        </w:rPr>
-      </w:pPr>
-    </w:p>
-    <w:p>
-      <w:pPr>
-        <w:autoSpaceDE w:val="0"/>
-        <w:autoSpaceDN w:val="0"/>
-        <w:adjustRightInd w:val="0"/>
-        <w:spacing w:after="0" w:line="240" w:lineRule="auto"/>
-        <w:rPr>
-          <w:rFonts w:cstheme="minorHAnsi"/>
-          <w:color w:val="000000"/>
-          <w:sz w:val="24"/>
-          <w:szCs w:val="24"/>
-        </w:rPr>
-      </w:pPr>
-      <w:r>
-        <w:rPr>
-          <w:rFonts w:cstheme="minorHAnsi"/>
+        <w:t xml:space="preserve">d. User-defined exceptions </w:t>
+      </w:r>
+    </w:p>
+    <w:p>
+      <w:pPr>
+        <w:autoSpaceDE w:val="0"/>
+        <w:autoSpaceDN w:val="0"/>
+        <w:adjustRightInd w:val="0"/>
+        <w:spacing w:after="0" w:line="240" w:lineRule="auto"/>
+        <w:rPr>
+          <w:rFonts w:cstheme="minorHAnsi"/>
+          <w:b/>
+          <w:bCs/>
+          <w:color w:val="000000"/>
+          <w:sz w:val="24"/>
+          <w:szCs w:val="24"/>
+        </w:rPr>
+      </w:pPr>
+    </w:p>
+    <w:p>
+      <w:pPr>
+        <w:autoSpaceDE w:val="0"/>
+        <w:autoSpaceDN w:val="0"/>
+        <w:adjustRightInd w:val="0"/>
+        <w:spacing w:after="0" w:line="240" w:lineRule="auto"/>
+        <w:rPr>
+          <w:rFonts w:cstheme="minorHAnsi"/>
+          <w:color w:val="000000"/>
+          <w:sz w:val="24"/>
+          <w:szCs w:val="24"/>
+        </w:rPr>
+      </w:pPr>
+      <w:r>
+        <w:rPr>
+          <w:rFonts w:cstheme="minorHAnsi"/>
+          <w:noProof/>
           <w:color w:val="000000"/>
           <w:sz w:val="24"/>
           <w:szCs w:val="24"/>
@@ -1709,6 +1706,7 @@
       </w:pPr>
       <w:r>
         <w:rPr>
+          <w:noProof/>
           <w:sz w:val="24"/>
           <w:szCs w:val="24"/>
         </w:rPr>
@@ -1789,18 +1787,7 @@
           <w:sz w:val="24"/>
           <w:szCs w:val="24"/>
         </w:rPr>
-        <w:t xml:space="preserve">b. </w:t>
-      </w:r>
-      <w:r>
-        <w:rPr>
-          <w:rFonts w:cstheme="minorHAnsi"/>
-          <w:b/>
-          <w:bCs/>
-          <w:color w:val="000000"/>
-          <w:sz w:val="24"/>
-          <w:szCs w:val="24"/>
-        </w:rPr>
-        <w:t xml:space="preserve">Implement Thread using the Runnable Interface </w:t>
+        <w:t xml:space="preserve">b. Implement Thread using the Runnable Interface </w:t>
       </w:r>
     </w:p>
     <w:p>
@@ -1830,6 +1817,7 @@
       </w:pPr>
       <w:r>
         <w:rPr>
+          <w:noProof/>
           <w:sz w:val="24"/>
           <w:szCs w:val="24"/>
         </w:rPr>
@@ -2022,6 +2010,7 @@
       <w:r>
         <w:rPr>
           <w:rFonts w:ascii="Times New Roman" w:hAnsi="Times New Roman" w:cs="Times New Roman"/>
+          <w:noProof/>
           <w:color w:val="000000"/>
           <w:sz w:val="23"/>
           <w:szCs w:val="23"/>
@@ -2113,56 +2102,46 @@
           <w:sz w:val="24"/>
           <w:szCs w:val="24"/>
         </w:rPr>
-        <w:t xml:space="preserve">b. </w:t>
-      </w:r>
-      <w:r>
-        <w:rPr>
-          <w:rFonts w:cstheme="minorHAnsi"/>
-          <w:b/>
-          <w:bCs/>
-          <w:color w:val="000000"/>
-          <w:sz w:val="24"/>
-          <w:szCs w:val="24"/>
-        </w:rPr>
-        <w:t xml:space="preserve">To find maximum element vector using predefined method </w:t>
-      </w:r>
-    </w:p>
-    <w:p>
-      <w:pPr>
-        <w:autoSpaceDE w:val="0"/>
-        <w:autoSpaceDN w:val="0"/>
-        <w:adjustRightInd w:val="0"/>
-        <w:spacing w:after="0" w:line="240" w:lineRule="auto"/>
-        <w:rPr>
-          <w:rFonts w:cstheme="minorHAnsi"/>
-          <w:b/>
-          <w:bCs/>
-          <w:color w:val="000000"/>
-          <w:sz w:val="24"/>
-          <w:szCs w:val="24"/>
-        </w:rPr>
-      </w:pPr>
-    </w:p>
-    <w:p>
-      <w:pPr>
-        <w:autoSpaceDE w:val="0"/>
-        <w:autoSpaceDN w:val="0"/>
-        <w:adjustRightInd w:val="0"/>
-        <w:spacing w:after="0" w:line="240" w:lineRule="auto"/>
-        <w:rPr>
-          <w:rFonts w:cstheme="minorHAnsi"/>
-          <w:b/>
-          <w:bCs/>
-          <w:color w:val="000000"/>
-          <w:sz w:val="24"/>
-          <w:szCs w:val="24"/>
-        </w:rPr>
-      </w:pPr>
-      <w:r>
-        <w:rPr>
-          <w:rFonts w:cstheme="minorHAnsi"/>
-          <w:b/>
-          <w:bCs/>
+        <w:t xml:space="preserve">b. To find maximum element vector using predefined method </w:t>
+      </w:r>
+    </w:p>
+    <w:p>
+      <w:pPr>
+        <w:autoSpaceDE w:val="0"/>
+        <w:autoSpaceDN w:val="0"/>
+        <w:adjustRightInd w:val="0"/>
+        <w:spacing w:after="0" w:line="240" w:lineRule="auto"/>
+        <w:rPr>
+          <w:rFonts w:cstheme="minorHAnsi"/>
+          <w:b/>
+          <w:bCs/>
+          <w:color w:val="000000"/>
+          <w:sz w:val="24"/>
+          <w:szCs w:val="24"/>
+        </w:rPr>
+      </w:pPr>
+    </w:p>
+    <w:p>
+      <w:pPr>
+        <w:autoSpaceDE w:val="0"/>
+        <w:autoSpaceDN w:val="0"/>
+        <w:adjustRightInd w:val="0"/>
+        <w:spacing w:after="0" w:line="240" w:lineRule="auto"/>
+        <w:rPr>
+          <w:rFonts w:cstheme="minorHAnsi"/>
+          <w:b/>
+          <w:bCs/>
+          <w:color w:val="000000"/>
+          <w:sz w:val="24"/>
+          <w:szCs w:val="24"/>
+        </w:rPr>
+      </w:pPr>
+      <w:r>
+        <w:rPr>
+          <w:rFonts w:cstheme="minorHAnsi"/>
+          <w:b/>
+          <w:bCs/>
+          <w:noProof/>
           <w:color w:val="000000"/>
           <w:sz w:val="24"/>
           <w:szCs w:val="24"/>
@@ -2340,18 +2319,7 @@
           <w:sz w:val="24"/>
           <w:szCs w:val="24"/>
         </w:rPr>
-        <w:t xml:space="preserve">c. </w:t>
-      </w:r>
-      <w:r>
-        <w:rPr>
-          <w:rFonts w:cstheme="minorHAnsi"/>
-          <w:b/>
-          <w:bCs/>
-          <w:color w:val="000000"/>
-          <w:sz w:val="24"/>
-          <w:szCs w:val="24"/>
-        </w:rPr>
-        <w:t xml:space="preserve">to get the elements of </w:t>
+        <w:t xml:space="preserve">c. to get the elements of </w:t>
       </w:r>
       <w:proofErr w:type="spellStart"/>
       <w:r>
@@ -2434,6 +2402,7 @@
           <w:rFonts w:cstheme="minorHAnsi"/>
           <w:b/>
           <w:bCs/>
+          <w:noProof/>
           <w:color w:val="000000"/>
           <w:sz w:val="24"/>
           <w:szCs w:val="24"/>
@@ -2549,78 +2518,46 @@
           <w:sz w:val="24"/>
           <w:szCs w:val="24"/>
         </w:rPr>
-        <w:t xml:space="preserve">d. </w:t>
-      </w:r>
-      <w:r>
-        <w:rPr>
-          <w:rFonts w:cstheme="minorHAnsi"/>
-          <w:b/>
-          <w:bCs/>
-          <w:color w:val="000000"/>
-          <w:sz w:val="24"/>
-          <w:szCs w:val="24"/>
-        </w:rPr>
-        <w:t xml:space="preserve">to get the elements of </w:t>
-      </w:r>
-      <w:r>
-        <w:rPr>
-          <w:rFonts w:cstheme="minorHAnsi"/>
-          <w:b/>
-          <w:bCs/>
-          <w:color w:val="000000"/>
-          <w:sz w:val="24"/>
-          <w:szCs w:val="24"/>
-        </w:rPr>
-        <w:t>HashSet</w:t>
-      </w:r>
-      <w:r>
-        <w:rPr>
-          <w:rFonts w:cstheme="minorHAnsi"/>
-          <w:b/>
-          <w:bCs/>
-          <w:color w:val="000000"/>
-          <w:sz w:val="24"/>
-          <w:szCs w:val="24"/>
-        </w:rPr>
-        <w:t xml:space="preserve"> </w:t>
-      </w:r>
-    </w:p>
-    <w:p>
-      <w:pPr>
-        <w:autoSpaceDE w:val="0"/>
-        <w:autoSpaceDN w:val="0"/>
-        <w:adjustRightInd w:val="0"/>
-        <w:spacing w:after="0" w:line="240" w:lineRule="auto"/>
-        <w:rPr>
-          <w:rFonts w:cstheme="minorHAnsi"/>
-          <w:b/>
-          <w:bCs/>
-          <w:color w:val="000000"/>
-          <w:sz w:val="24"/>
-          <w:szCs w:val="24"/>
-        </w:rPr>
-      </w:pPr>
-    </w:p>
-    <w:p>
-      <w:pPr>
-        <w:autoSpaceDE w:val="0"/>
-        <w:autoSpaceDN w:val="0"/>
-        <w:adjustRightInd w:val="0"/>
-        <w:spacing w:after="0" w:line="240" w:lineRule="auto"/>
-        <w:rPr>
-          <w:rFonts w:cstheme="minorHAnsi"/>
-          <w:b/>
-          <w:bCs/>
-          <w:color w:val="000000"/>
-          <w:sz w:val="24"/>
-          <w:szCs w:val="24"/>
-        </w:rPr>
-      </w:pPr>
-      <w:r>
-        <w:rPr>
-          <w:rFonts w:cstheme="minorHAnsi"/>
-          <w:b/>
-          <w:bCs/>
+        <w:t xml:space="preserve">d. to get the elements of HashSet </w:t>
+      </w:r>
+    </w:p>
+    <w:p>
+      <w:pPr>
+        <w:autoSpaceDE w:val="0"/>
+        <w:autoSpaceDN w:val="0"/>
+        <w:adjustRightInd w:val="0"/>
+        <w:spacing w:after="0" w:line="240" w:lineRule="auto"/>
+        <w:rPr>
+          <w:rFonts w:cstheme="minorHAnsi"/>
+          <w:b/>
+          <w:bCs/>
+          <w:color w:val="000000"/>
+          <w:sz w:val="24"/>
+          <w:szCs w:val="24"/>
+        </w:rPr>
+      </w:pPr>
+    </w:p>
+    <w:p>
+      <w:pPr>
+        <w:autoSpaceDE w:val="0"/>
+        <w:autoSpaceDN w:val="0"/>
+        <w:adjustRightInd w:val="0"/>
+        <w:spacing w:after="0" w:line="240" w:lineRule="auto"/>
+        <w:rPr>
+          <w:rFonts w:cstheme="minorHAnsi"/>
+          <w:b/>
+          <w:bCs/>
+          <w:color w:val="000000"/>
+          <w:sz w:val="24"/>
+          <w:szCs w:val="24"/>
+        </w:rPr>
+      </w:pPr>
+      <w:r>
+        <w:rPr>
+          <w:rFonts w:cstheme="minorHAnsi"/>
+          <w:b/>
+          <w:bCs/>
+          <w:noProof/>
           <w:color w:val="000000"/>
           <w:sz w:val="24"/>
           <w:szCs w:val="24"/>
@@ -2693,6 +2630,595 @@
           <w:szCs w:val="24"/>
         </w:rPr>
       </w:pPr>
+    </w:p>
+    <w:p>
+      <w:pPr>
+        <w:autoSpaceDE w:val="0"/>
+        <w:autoSpaceDN w:val="0"/>
+        <w:adjustRightInd w:val="0"/>
+        <w:spacing w:after="0" w:line="240" w:lineRule="auto"/>
+        <w:rPr>
+          <w:rFonts w:cstheme="minorHAnsi"/>
+          <w:b/>
+          <w:bCs/>
+          <w:color w:val="000000"/>
+          <w:sz w:val="24"/>
+          <w:szCs w:val="24"/>
+        </w:rPr>
+      </w:pPr>
+    </w:p>
+    <w:p>
+      <w:pPr>
+        <w:autoSpaceDE w:val="0"/>
+        <w:autoSpaceDN w:val="0"/>
+        <w:adjustRightInd w:val="0"/>
+        <w:spacing w:after="0" w:line="240" w:lineRule="auto"/>
+        <w:rPr>
+          <w:rFonts w:cstheme="minorHAnsi"/>
+          <w:b/>
+          <w:bCs/>
+          <w:color w:val="000000"/>
+          <w:sz w:val="24"/>
+          <w:szCs w:val="24"/>
+        </w:rPr>
+      </w:pPr>
+    </w:p>
+    <w:p>
+      <w:pPr>
+        <w:autoSpaceDE w:val="0"/>
+        <w:autoSpaceDN w:val="0"/>
+        <w:adjustRightInd w:val="0"/>
+        <w:spacing w:after="0" w:line="240" w:lineRule="auto"/>
+        <w:rPr>
+          <w:rFonts w:cstheme="minorHAnsi"/>
+          <w:b/>
+          <w:bCs/>
+          <w:color w:val="000000"/>
+          <w:sz w:val="24"/>
+          <w:szCs w:val="24"/>
+        </w:rPr>
+      </w:pPr>
+    </w:p>
+    <w:p>
+      <w:pPr>
+        <w:numPr>
+          <w:ilvl w:val="0"/>
+          <w:numId w:val="10"/>
+        </w:numPr>
+        <w:autoSpaceDE w:val="0"/>
+        <w:autoSpaceDN w:val="0"/>
+        <w:adjustRightInd w:val="0"/>
+        <w:spacing w:after="0" w:line="240" w:lineRule="auto"/>
+        <w:rPr>
+          <w:rFonts w:cstheme="minorHAnsi"/>
+          <w:b/>
+          <w:bCs/>
+          <w:color w:val="000000"/>
+          <w:sz w:val="24"/>
+          <w:szCs w:val="24"/>
+        </w:rPr>
+      </w:pPr>
+      <w:r>
+        <w:rPr>
+          <w:rFonts w:cstheme="minorHAnsi"/>
+          <w:b/>
+          <w:bCs/>
+          <w:color w:val="000000"/>
+          <w:sz w:val="24"/>
+          <w:szCs w:val="24"/>
+        </w:rPr>
+        <w:t>Login form using SWING</w:t>
+      </w:r>
+    </w:p>
+    <w:p>
+      <w:pPr>
+        <w:numPr>
+          <w:ilvl w:val="0"/>
+          <w:numId w:val="10"/>
+        </w:numPr>
+        <w:autoSpaceDE w:val="0"/>
+        <w:autoSpaceDN w:val="0"/>
+        <w:adjustRightInd w:val="0"/>
+        <w:spacing w:after="0" w:line="240" w:lineRule="auto"/>
+        <w:rPr>
+          <w:rFonts w:cstheme="minorHAnsi"/>
+          <w:b/>
+          <w:bCs/>
+          <w:color w:val="000000"/>
+          <w:sz w:val="24"/>
+          <w:szCs w:val="24"/>
+        </w:rPr>
+      </w:pPr>
+    </w:p>
+    <w:p>
+      <w:pPr>
+        <w:autoSpaceDE w:val="0"/>
+        <w:autoSpaceDN w:val="0"/>
+        <w:adjustRightInd w:val="0"/>
+        <w:spacing w:after="0" w:line="240" w:lineRule="auto"/>
+        <w:rPr>
+          <w:rFonts w:cstheme="minorHAnsi"/>
+          <w:b/>
+          <w:bCs/>
+          <w:color w:val="000000"/>
+          <w:sz w:val="24"/>
+          <w:szCs w:val="24"/>
+        </w:rPr>
+      </w:pPr>
+    </w:p>
+    <w:p>
+      <w:pPr>
+        <w:autoSpaceDE w:val="0"/>
+        <w:autoSpaceDN w:val="0"/>
+        <w:adjustRightInd w:val="0"/>
+        <w:spacing w:after="0" w:line="240" w:lineRule="auto"/>
+        <w:rPr>
+          <w:rFonts w:cstheme="minorHAnsi"/>
+          <w:b/>
+          <w:bCs/>
+          <w:color w:val="000000"/>
+          <w:sz w:val="24"/>
+          <w:szCs w:val="24"/>
+        </w:rPr>
+      </w:pPr>
+      <w:r>
+        <w:rPr>
+          <w:rFonts w:cstheme="minorHAnsi"/>
+          <w:b/>
+          <w:bCs/>
+          <w:color w:val="000000"/>
+          <w:sz w:val="24"/>
+          <w:szCs w:val="24"/>
+        </w:rPr>
+        <w:drawing>
+          <wp:inline distT="0" distB="0" distL="0" distR="0" wp14:anchorId="11433515" wp14:editId="44D24E17">
+            <wp:extent cx="5731510" cy="3044825"/>
+            <wp:effectExtent l="0" t="0" r="2540" b="3175"/>
+            <wp:docPr id="21" name="Picture 21"/>
+            <wp:cNvGraphicFramePr>
+              <a:graphicFrameLocks xmlns:a="http://schemas.openxmlformats.org/drawingml/2006/main" noChangeAspect="1"/>
+            </wp:cNvGraphicFramePr>
+            <a:graphic xmlns:a="http://schemas.openxmlformats.org/drawingml/2006/main">
+              <a:graphicData uri="http://schemas.openxmlformats.org/drawingml/2006/picture">
+                <pic:pic xmlns:pic="http://schemas.openxmlformats.org/drawingml/2006/picture">
+                  <pic:nvPicPr>
+                    <pic:cNvPr id="1" name=""/>
+                    <pic:cNvPicPr/>
+                  </pic:nvPicPr>
+                  <pic:blipFill>
+                    <a:blip r:embed="rId23"/>
+                    <a:stretch>
+                      <a:fillRect/>
+                    </a:stretch>
+                  </pic:blipFill>
+                  <pic:spPr>
+                    <a:xfrm>
+                      <a:off x="0" y="0"/>
+                      <a:ext cx="5731510" cy="3044825"/>
+                    </a:xfrm>
+                    <a:prstGeom prst="rect">
+                      <a:avLst/>
+                    </a:prstGeom>
+                  </pic:spPr>
+                </pic:pic>
+              </a:graphicData>
+            </a:graphic>
+          </wp:inline>
+        </w:drawing>
+      </w:r>
+    </w:p>
+    <w:p>
+      <w:pPr>
+        <w:autoSpaceDE w:val="0"/>
+        <w:autoSpaceDN w:val="0"/>
+        <w:adjustRightInd w:val="0"/>
+        <w:spacing w:after="0" w:line="240" w:lineRule="auto"/>
+        <w:rPr>
+          <w:rFonts w:cstheme="minorHAnsi"/>
+          <w:b/>
+          <w:bCs/>
+          <w:color w:val="000000"/>
+          <w:sz w:val="24"/>
+          <w:szCs w:val="24"/>
+        </w:rPr>
+      </w:pPr>
+    </w:p>
+    <w:p>
+      <w:pPr>
+        <w:autoSpaceDE w:val="0"/>
+        <w:autoSpaceDN w:val="0"/>
+        <w:adjustRightInd w:val="0"/>
+        <w:spacing w:after="0" w:line="240" w:lineRule="auto"/>
+        <w:rPr>
+          <w:rFonts w:cstheme="minorHAnsi"/>
+          <w:b/>
+          <w:bCs/>
+          <w:color w:val="000000"/>
+          <w:sz w:val="24"/>
+          <w:szCs w:val="24"/>
+        </w:rPr>
+      </w:pPr>
+    </w:p>
+    <w:p>
+      <w:pPr>
+        <w:autoSpaceDE w:val="0"/>
+        <w:autoSpaceDN w:val="0"/>
+        <w:adjustRightInd w:val="0"/>
+        <w:spacing w:after="0" w:line="240" w:lineRule="auto"/>
+        <w:rPr>
+          <w:rFonts w:cstheme="minorHAnsi"/>
+          <w:b/>
+          <w:bCs/>
+          <w:color w:val="000000"/>
+          <w:sz w:val="24"/>
+          <w:szCs w:val="24"/>
+        </w:rPr>
+      </w:pPr>
+    </w:p>
+    <w:p>
+      <w:pPr>
+        <w:autoSpaceDE w:val="0"/>
+        <w:autoSpaceDN w:val="0"/>
+        <w:adjustRightInd w:val="0"/>
+        <w:spacing w:after="0" w:line="240" w:lineRule="auto"/>
+        <w:rPr>
+          <w:rFonts w:cstheme="minorHAnsi"/>
+          <w:b/>
+          <w:bCs/>
+          <w:color w:val="000000"/>
+          <w:sz w:val="24"/>
+          <w:szCs w:val="24"/>
+        </w:rPr>
+      </w:pPr>
+    </w:p>
+    <w:p>
+      <w:pPr>
+        <w:rPr>
+          <w:sz w:val="24"/>
+          <w:szCs w:val="24"/>
+        </w:rPr>
+      </w:pPr>
+      <w:r>
+        <w:rPr>
+          <w:sz w:val="24"/>
+          <w:szCs w:val="24"/>
+        </w:rPr>
+        <w:drawing>
+          <wp:inline distT="0" distB="0" distL="0" distR="0" wp14:anchorId="0D631495" wp14:editId="6291DA9A">
+            <wp:extent cx="5731510" cy="3044825"/>
+            <wp:effectExtent l="0" t="0" r="2540" b="3175"/>
+            <wp:docPr id="22" name="Picture 22"/>
+            <wp:cNvGraphicFramePr>
+              <a:graphicFrameLocks xmlns:a="http://schemas.openxmlformats.org/drawingml/2006/main" noChangeAspect="1"/>
+            </wp:cNvGraphicFramePr>
+            <a:graphic xmlns:a="http://schemas.openxmlformats.org/drawingml/2006/main">
+              <a:graphicData uri="http://schemas.openxmlformats.org/drawingml/2006/picture">
+                <pic:pic xmlns:pic="http://schemas.openxmlformats.org/drawingml/2006/picture">
+                  <pic:nvPicPr>
+                    <pic:cNvPr id="1" name=""/>
+                    <pic:cNvPicPr/>
+                  </pic:nvPicPr>
+                  <pic:blipFill>
+                    <a:blip r:embed="rId24"/>
+                    <a:stretch>
+                      <a:fillRect/>
+                    </a:stretch>
+                  </pic:blipFill>
+                  <pic:spPr>
+                    <a:xfrm>
+                      <a:off x="0" y="0"/>
+                      <a:ext cx="5731510" cy="3044825"/>
+                    </a:xfrm>
+                    <a:prstGeom prst="rect">
+                      <a:avLst/>
+                    </a:prstGeom>
+                  </pic:spPr>
+                </pic:pic>
+              </a:graphicData>
+            </a:graphic>
+          </wp:inline>
+        </w:drawing>
+      </w:r>
+    </w:p>
+    <w:p>
+      <w:pPr>
+        <w:rPr>
+          <w:sz w:val="24"/>
+          <w:szCs w:val="24"/>
+        </w:rPr>
+      </w:pPr>
+    </w:p>
+    <w:p>
+      <w:pPr>
+        <w:rPr>
+          <w:sz w:val="24"/>
+          <w:szCs w:val="24"/>
+        </w:rPr>
+      </w:pPr>
+    </w:p>
+    <w:p>
+      <w:pPr>
+        <w:rPr>
+          <w:sz w:val="24"/>
+          <w:szCs w:val="24"/>
+        </w:rPr>
+      </w:pPr>
+    </w:p>
+    <w:p>
+      <w:pPr>
+        <w:rPr>
+          <w:sz w:val="24"/>
+          <w:szCs w:val="24"/>
+        </w:rPr>
+      </w:pPr>
+    </w:p>
+    <w:p>
+      <w:pPr>
+        <w:rPr>
+          <w:sz w:val="24"/>
+          <w:szCs w:val="24"/>
+        </w:rPr>
+      </w:pPr>
+    </w:p>
+    <w:p>
+      <w:pPr>
+        <w:numPr>
+          <w:ilvl w:val="0"/>
+          <w:numId w:val="10"/>
+        </w:numPr>
+        <w:autoSpaceDE w:val="0"/>
+        <w:autoSpaceDN w:val="0"/>
+        <w:adjustRightInd w:val="0"/>
+        <w:spacing w:after="0" w:line="240" w:lineRule="auto"/>
+        <w:rPr>
+          <w:rFonts w:cstheme="minorHAnsi"/>
+          <w:b/>
+          <w:bCs/>
+          <w:color w:val="000000"/>
+          <w:sz w:val="24"/>
+          <w:szCs w:val="24"/>
+        </w:rPr>
+      </w:pPr>
+      <w:r>
+        <w:rPr>
+          <w:rFonts w:cstheme="minorHAnsi"/>
+          <w:b/>
+          <w:bCs/>
+          <w:color w:val="000000"/>
+          <w:sz w:val="24"/>
+          <w:szCs w:val="24"/>
+        </w:rPr>
+        <w:t xml:space="preserve">Simple calculator </w:t>
+      </w:r>
+      <w:r>
+        <w:rPr>
+          <w:rFonts w:cstheme="minorHAnsi"/>
+          <w:b/>
+          <w:bCs/>
+          <w:color w:val="000000"/>
+          <w:sz w:val="24"/>
+          <w:szCs w:val="24"/>
+        </w:rPr>
+        <w:t>using SWING</w:t>
+      </w:r>
+    </w:p>
+    <w:p>
+      <w:pPr>
+        <w:autoSpaceDE w:val="0"/>
+        <w:autoSpaceDN w:val="0"/>
+        <w:adjustRightInd w:val="0"/>
+        <w:spacing w:after="0" w:line="240" w:lineRule="auto"/>
+        <w:rPr>
+          <w:rFonts w:cstheme="minorHAnsi"/>
+          <w:b/>
+          <w:bCs/>
+          <w:color w:val="000000"/>
+          <w:sz w:val="24"/>
+          <w:szCs w:val="24"/>
+        </w:rPr>
+      </w:pPr>
+    </w:p>
+    <w:p>
+      <w:pPr>
+        <w:autoSpaceDE w:val="0"/>
+        <w:autoSpaceDN w:val="0"/>
+        <w:adjustRightInd w:val="0"/>
+        <w:spacing w:after="0" w:line="240" w:lineRule="auto"/>
+        <w:rPr>
+          <w:rFonts w:cstheme="minorHAnsi"/>
+          <w:b/>
+          <w:bCs/>
+          <w:color w:val="000000"/>
+          <w:sz w:val="24"/>
+          <w:szCs w:val="24"/>
+        </w:rPr>
+      </w:pPr>
+    </w:p>
+    <w:p>
+      <w:pPr>
+        <w:autoSpaceDE w:val="0"/>
+        <w:autoSpaceDN w:val="0"/>
+        <w:adjustRightInd w:val="0"/>
+        <w:spacing w:after="0" w:line="240" w:lineRule="auto"/>
+        <w:rPr>
+          <w:rFonts w:cstheme="minorHAnsi"/>
+          <w:b/>
+          <w:bCs/>
+          <w:color w:val="000000"/>
+          <w:sz w:val="24"/>
+          <w:szCs w:val="24"/>
+        </w:rPr>
+      </w:pPr>
+      <w:r>
+        <w:rPr>
+          <w:rFonts w:cstheme="minorHAnsi"/>
+          <w:b/>
+          <w:bCs/>
+          <w:color w:val="000000"/>
+          <w:sz w:val="24"/>
+          <w:szCs w:val="24"/>
+        </w:rPr>
+        <w:drawing>
+          <wp:inline distT="0" distB="0" distL="0" distR="0" wp14:anchorId="72769A50" wp14:editId="38D4B2C8">
+            <wp:extent cx="5731510" cy="3044825"/>
+            <wp:effectExtent l="0" t="0" r="2540" b="3175"/>
+            <wp:docPr id="23" name="Picture 23"/>
+            <wp:cNvGraphicFramePr>
+              <a:graphicFrameLocks xmlns:a="http://schemas.openxmlformats.org/drawingml/2006/main" noChangeAspect="1"/>
+            </wp:cNvGraphicFramePr>
+            <a:graphic xmlns:a="http://schemas.openxmlformats.org/drawingml/2006/main">
+              <a:graphicData uri="http://schemas.openxmlformats.org/drawingml/2006/picture">
+                <pic:pic xmlns:pic="http://schemas.openxmlformats.org/drawingml/2006/picture">
+                  <pic:nvPicPr>
+                    <pic:cNvPr id="1" name=""/>
+                    <pic:cNvPicPr/>
+                  </pic:nvPicPr>
+                  <pic:blipFill>
+                    <a:blip r:embed="rId25"/>
+                    <a:stretch>
+                      <a:fillRect/>
+                    </a:stretch>
+                  </pic:blipFill>
+                  <pic:spPr>
+                    <a:xfrm>
+                      <a:off x="0" y="0"/>
+                      <a:ext cx="5731510" cy="3044825"/>
+                    </a:xfrm>
+                    <a:prstGeom prst="rect">
+                      <a:avLst/>
+                    </a:prstGeom>
+                  </pic:spPr>
+                </pic:pic>
+              </a:graphicData>
+            </a:graphic>
+          </wp:inline>
+        </w:drawing>
+      </w:r>
+    </w:p>
+    <w:p>
+      <w:pPr>
+        <w:autoSpaceDE w:val="0"/>
+        <w:autoSpaceDN w:val="0"/>
+        <w:adjustRightInd w:val="0"/>
+        <w:spacing w:after="0" w:line="240" w:lineRule="auto"/>
+        <w:rPr>
+          <w:rFonts w:cstheme="minorHAnsi"/>
+          <w:b/>
+          <w:bCs/>
+          <w:color w:val="000000"/>
+          <w:sz w:val="24"/>
+          <w:szCs w:val="24"/>
+        </w:rPr>
+      </w:pPr>
+    </w:p>
+    <w:p>
+      <w:pPr>
+        <w:autoSpaceDE w:val="0"/>
+        <w:autoSpaceDN w:val="0"/>
+        <w:adjustRightInd w:val="0"/>
+        <w:spacing w:after="0" w:line="240" w:lineRule="auto"/>
+        <w:rPr>
+          <w:rFonts w:cstheme="minorHAnsi"/>
+          <w:b/>
+          <w:bCs/>
+          <w:color w:val="000000"/>
+          <w:sz w:val="24"/>
+          <w:szCs w:val="24"/>
+        </w:rPr>
+      </w:pPr>
+    </w:p>
+    <w:p>
+      <w:pPr>
+        <w:autoSpaceDE w:val="0"/>
+        <w:autoSpaceDN w:val="0"/>
+        <w:adjustRightInd w:val="0"/>
+        <w:spacing w:after="0" w:line="240" w:lineRule="auto"/>
+        <w:rPr>
+          <w:rFonts w:cstheme="minorHAnsi"/>
+          <w:b/>
+          <w:bCs/>
+          <w:color w:val="000000"/>
+          <w:sz w:val="24"/>
+          <w:szCs w:val="24"/>
+        </w:rPr>
+      </w:pPr>
+    </w:p>
+    <w:p>
+      <w:pPr>
+        <w:autoSpaceDE w:val="0"/>
+        <w:autoSpaceDN w:val="0"/>
+        <w:adjustRightInd w:val="0"/>
+        <w:spacing w:after="0" w:line="240" w:lineRule="auto"/>
+        <w:rPr>
+          <w:rFonts w:cstheme="minorHAnsi"/>
+          <w:b/>
+          <w:bCs/>
+          <w:color w:val="000000"/>
+          <w:sz w:val="24"/>
+          <w:szCs w:val="24"/>
+        </w:rPr>
+      </w:pPr>
+    </w:p>
+    <w:p>
+      <w:pPr>
+        <w:autoSpaceDE w:val="0"/>
+        <w:autoSpaceDN w:val="0"/>
+        <w:adjustRightInd w:val="0"/>
+        <w:spacing w:after="0" w:line="240" w:lineRule="auto"/>
+        <w:rPr>
+          <w:rFonts w:cstheme="minorHAnsi"/>
+          <w:b/>
+          <w:bCs/>
+          <w:color w:val="000000"/>
+          <w:sz w:val="24"/>
+          <w:szCs w:val="24"/>
+        </w:rPr>
+      </w:pPr>
+      <w:r>
+        <w:rPr>
+          <w:rFonts w:cstheme="minorHAnsi"/>
+          <w:b/>
+          <w:bCs/>
+          <w:color w:val="000000"/>
+          <w:sz w:val="24"/>
+          <w:szCs w:val="24"/>
+        </w:rPr>
+        <w:drawing>
+          <wp:inline distT="0" distB="0" distL="0" distR="0" wp14:anchorId="579A9269" wp14:editId="1D84A406">
+            <wp:extent cx="5731510" cy="3044825"/>
+            <wp:effectExtent l="0" t="0" r="2540" b="3175"/>
+            <wp:docPr id="24" name="Picture 24"/>
+            <wp:cNvGraphicFramePr>
+              <a:graphicFrameLocks xmlns:a="http://schemas.openxmlformats.org/drawingml/2006/main" noChangeAspect="1"/>
+            </wp:cNvGraphicFramePr>
+            <a:graphic xmlns:a="http://schemas.openxmlformats.org/drawingml/2006/main">
+              <a:graphicData uri="http://schemas.openxmlformats.org/drawingml/2006/picture">
+                <pic:pic xmlns:pic="http://schemas.openxmlformats.org/drawingml/2006/picture">
+                  <pic:nvPicPr>
+                    <pic:cNvPr id="1" name=""/>
+                    <pic:cNvPicPr/>
+                  </pic:nvPicPr>
+                  <pic:blipFill>
+                    <a:blip r:embed="rId26"/>
+                    <a:stretch>
+                      <a:fillRect/>
+                    </a:stretch>
+                  </pic:blipFill>
+                  <pic:spPr>
+                    <a:xfrm>
+                      <a:off x="0" y="0"/>
+                      <a:ext cx="5731510" cy="3044825"/>
+                    </a:xfrm>
+                    <a:prstGeom prst="rect">
+                      <a:avLst/>
+                    </a:prstGeom>
+                  </pic:spPr>
+                </pic:pic>
+              </a:graphicData>
+            </a:graphic>
+          </wp:inline>
+        </w:drawing>
+      </w:r>
     </w:p>
     <w:p>
       <w:pPr>

</xml_diff>